<commit_message>
Submitted Project Increment 1
</commit_message>
<xml_diff>
--- a/Project/Project report.docx
+++ b/Project/Project report.docx
@@ -79,7 +79,7 @@
       <w:r>
         <w:t xml:space="preserve">Nghia Dang </w:t>
       </w:r>
-      <w:hyperlink r:id="rId6" w:history="1">
+      <w:hyperlink r:id="rId7" w:history="1">
         <w:r>
           <w:rPr>
             <w:rStyle w:val="Hyperlink"/>
@@ -92,8 +92,13 @@
       <w:pPr>
         <w:spacing w:line="480" w:lineRule="auto"/>
       </w:pPr>
-      <w:r>
-        <w:t>Github repository: https://github.com/teohangxanh/5290/tree/master/Project</w:t>
+      <w:proofErr w:type="spellStart"/>
+      <w:r>
+        <w:t>Github</w:t>
+      </w:r>
+      <w:proofErr w:type="spellEnd"/>
+      <w:r>
+        <w:t xml:space="preserve"> repository: https://github.com/teohangxanh/5290/tree/master/Project</w:t>
       </w:r>
     </w:p>
     <w:p>
@@ -160,7 +165,23 @@
         <w:t xml:space="preserve"> have to utilize modules that specialize in large-scale data</w:t>
       </w:r>
       <w:r>
-        <w:t xml:space="preserve"> sets, such as Tensorflow or Pytorch. For the same reason, vectorization rather than apply will be used to process the original data.</w:t>
+        <w:t xml:space="preserve"> sets, such as </w:t>
+      </w:r>
+      <w:proofErr w:type="spellStart"/>
+      <w:r>
+        <w:t>Tensorflow</w:t>
+      </w:r>
+      <w:proofErr w:type="spellEnd"/>
+      <w:r>
+        <w:t xml:space="preserve"> or </w:t>
+      </w:r>
+      <w:proofErr w:type="spellStart"/>
+      <w:r>
+        <w:t>Pytorch</w:t>
+      </w:r>
+      <w:proofErr w:type="spellEnd"/>
+      <w:r>
+        <w:t>. For the same reason, vectorization rather than apply will be used to process the original data.</w:t>
       </w:r>
     </w:p>
     <w:p>
@@ -184,7 +205,15 @@
         <w:spacing w:line="480" w:lineRule="auto"/>
       </w:pPr>
       <w:r>
-        <w:t>After cleaning the data set, we will extract important information, especially features that customers of the businesses find the most valuable, among with the importance percentage of each. From this point, a future project after this when we are given enough resort is to design a model that automatically choose the best businesses for the customers after they have filled in a survey of their preferences – recommendation system.</w:t>
+        <w:t xml:space="preserve">After cleaning the data set, we will extract important information, especially features that customers of the businesses find the most valuable, </w:t>
+      </w:r>
+      <w:proofErr w:type="spellStart"/>
+      <w:r>
+        <w:t>among</w:t>
+      </w:r>
+      <w:proofErr w:type="spellEnd"/>
+      <w:r>
+        <w:t xml:space="preserve"> with the importance percentage of each. From this point, a future project after this when we are given enough resort is to design a model that automatically choose the best businesses for the customers after they have filled in a survey of their preferences – recommendation system.</w:t>
       </w:r>
     </w:p>
     <w:p>
@@ -234,7 +263,15 @@
         <w:t>tization,</w:t>
       </w:r>
       <w:r>
-        <w:t xml:space="preserve"> Bag of Words, TF-IDF, Part-Of-Speech Tagging, dimensionality reduction, Spacy, NLTK, and Pytorch library.</w:t>
+        <w:t xml:space="preserve"> Bag of Words, TF-IDF, Part-Of-Speech Tagging, dimensionality reduction, Spacy, NLTK, and </w:t>
+      </w:r>
+      <w:proofErr w:type="spellStart"/>
+      <w:r>
+        <w:t>Pytorch</w:t>
+      </w:r>
+      <w:proofErr w:type="spellEnd"/>
+      <w:r>
+        <w:t xml:space="preserve"> library.</w:t>
       </w:r>
       <w:r>
         <w:br w:type="page"/>
@@ -252,6 +289,7 @@
           <w:szCs w:val="28"/>
         </w:rPr>
       </w:pPr>
+      <w:bookmarkStart w:id="0" w:name="_Hlk86847892"/>
       <w:r>
         <w:rPr>
           <w:b/>
@@ -289,8 +327,21 @@
         <w:spacing w:before="0" w:beforeAutospacing="0" w:after="0" w:afterAutospacing="0" w:line="480" w:lineRule="auto"/>
         <w:ind w:left="720" w:hanging="720"/>
       </w:pPr>
-      <w:r>
-        <w:t xml:space="preserve">Bhadane, Chetashri, et al. “Sentiment Analysis: Measuring Opinions.” </w:t>
+      <w:proofErr w:type="spellStart"/>
+      <w:r>
+        <w:t>Bhadane</w:t>
+      </w:r>
+      <w:proofErr w:type="spellEnd"/>
+      <w:r>
+        <w:t xml:space="preserve">, </w:t>
+      </w:r>
+      <w:proofErr w:type="spellStart"/>
+      <w:r>
+        <w:t>Chetashri</w:t>
+      </w:r>
+      <w:proofErr w:type="spellEnd"/>
+      <w:r>
+        <w:t xml:space="preserve">, et al. “Sentiment Analysis: Measuring Opinions.” </w:t>
       </w:r>
       <w:r>
         <w:rPr>
@@ -350,7 +401,15 @@
         <w:ind w:left="720" w:hanging="720"/>
       </w:pPr>
       <w:r>
-        <w:t xml:space="preserve">Le, Bac, and Huy Nguyen. “Twitter Sentiment Analysis Using Machine Learning Techniques.” </w:t>
+        <w:t xml:space="preserve">Le, Bac, and </w:t>
+      </w:r>
+      <w:proofErr w:type="spellStart"/>
+      <w:r>
+        <w:t>Huy</w:t>
+      </w:r>
+      <w:proofErr w:type="spellEnd"/>
+      <w:r>
+        <w:t xml:space="preserve"> Nguyen. “Twitter Sentiment Analysis Using Machine Learning Techniques.” </w:t>
       </w:r>
       <w:r>
         <w:rPr>
@@ -380,7 +439,15 @@
         <w:t>Rdcu.be</w:t>
       </w:r>
       <w:r>
-        <w:t>, rdcu.be/cAaGY. Accessed 26 Oct. 2021.</w:t>
+        <w:t>, rdcu.be/</w:t>
+      </w:r>
+      <w:proofErr w:type="spellStart"/>
+      <w:r>
+        <w:t>cAaGY</w:t>
+      </w:r>
+      <w:proofErr w:type="spellEnd"/>
+      <w:r>
+        <w:t>. Accessed 26 Oct. 2021.</w:t>
       </w:r>
     </w:p>
     <w:p>
@@ -389,8 +456,13 @@
         <w:spacing w:before="0" w:beforeAutospacing="0" w:after="0" w:afterAutospacing="0" w:line="480" w:lineRule="auto"/>
         <w:ind w:left="720" w:hanging="720"/>
       </w:pPr>
-      <w:r>
-        <w:t xml:space="preserve">Puschmann, Cornelius, and Alison Powell. “Turning Words into Consumer Preferences: How Sentiment Analysis Is Framed in Research and the News Media.” </w:t>
+      <w:proofErr w:type="spellStart"/>
+      <w:r>
+        <w:t>Puschmann</w:t>
+      </w:r>
+      <w:proofErr w:type="spellEnd"/>
+      <w:r>
+        <w:t xml:space="preserve">, Cornelius, and Alison Powell. “Turning Words into Consumer Preferences: How Sentiment Analysis Is Framed in Research and the News Media.” </w:t>
       </w:r>
       <w:r>
         <w:rPr>
@@ -402,6 +474,7 @@
       <w:r>
         <w:t>, vol. 4, no. 3, July 2018, p. 205630511879772, 10.1177/2056305118797724.</w:t>
       </w:r>
+      <w:bookmarkEnd w:id="0"/>
     </w:p>
     <w:sectPr>
       <w:pgSz w:w="12240" w:h="15840"/>
@@ -449,6 +522,243 @@
     </w:p>
   </w:footnote>
 </w:footnotes>
+</file>
+
+<file path=word/numbering.xml><?xml version="1.0" encoding="utf-8"?>
+<w:numbering xmlns:wpc="http://schemas.microsoft.com/office/word/2010/wordprocessingCanvas" xmlns:cx="http://schemas.microsoft.com/office/drawing/2014/chartex" xmlns:cx1="http://schemas.microsoft.com/office/drawing/2015/9/8/chartex" xmlns:cx2="http://schemas.microsoft.com/office/drawing/2015/10/21/chartex" xmlns:cx3="http://schemas.microsoft.com/office/drawing/2016/5/9/chartex" xmlns:cx4="http://schemas.microsoft.com/office/drawing/2016/5/10/chartex" xmlns:cx5="http://schemas.microsoft.com/office/drawing/2016/5/11/chartex" xmlns:cx6="http://schemas.microsoft.com/office/drawing/2016/5/12/chartex" xmlns:cx7="http://schemas.microsoft.com/office/drawing/2016/5/13/chartex" xmlns:cx8="http://schemas.microsoft.com/office/drawing/2016/5/14/chartex" xmlns:mc="http://schemas.openxmlformats.org/markup-compatibility/2006" xmlns:aink="http://schemas.microsoft.com/office/drawing/2016/ink" xmlns:am3d="http://schemas.microsoft.com/office/drawing/2017/model3d" xmlns:o="urn:schemas-microsoft-com:office:office" xmlns:r="http://schemas.openxmlformats.org/officeDocument/2006/relationships" xmlns:m="http://schemas.openxmlformats.org/officeDocument/2006/math" xmlns:v="urn:schemas-microsoft-com:vml" xmlns:wp14="http://schemas.microsoft.com/office/word/2010/wordprocessingDrawing" xmlns:wp="http://schemas.openxmlformats.org/drawingml/2006/wordprocessingDrawing" xmlns:w10="urn:schemas-microsoft-com:office:word" xmlns:w="http://schemas.openxmlformats.org/wordprocessingml/2006/main" xmlns:w14="http://schemas.microsoft.com/office/word/2010/wordml" xmlns:w15="http://schemas.microsoft.com/office/word/2012/wordml" xmlns:w16cex="http://schemas.microsoft.com/office/word/2018/wordml/cex" xmlns:w16cid="http://schemas.microsoft.com/office/word/2016/wordml/cid" xmlns:w16="http://schemas.microsoft.com/office/word/2018/wordml" xmlns:w16se="http://schemas.microsoft.com/office/word/2015/wordml/symex" xmlns:wpg="http://schemas.microsoft.com/office/word/2010/wordprocessingGroup" xmlns:wpi="http://schemas.microsoft.com/office/word/2010/wordprocessingInk" xmlns:wne="http://schemas.microsoft.com/office/word/2006/wordml" xmlns:wps="http://schemas.microsoft.com/office/word/2010/wordprocessingShape" mc:Ignorable="w14 w15 w16se w16cid w16 w16cex wp14">
+  <w:abstractNum w:abstractNumId="0" w15:restartNumberingAfterBreak="0">
+    <w:nsid w:val="197A1ED2"/>
+    <w:multiLevelType w:val="hybridMultilevel"/>
+    <w:tmpl w:val="2D186740"/>
+    <w:lvl w:ilvl="0" w:tplc="04090001">
+      <w:start w:val="1"/>
+      <w:numFmt w:val="bullet"/>
+      <w:lvlText w:val=""/>
+      <w:lvlJc w:val="left"/>
+      <w:pPr>
+        <w:ind w:left="1080" w:hanging="360"/>
+      </w:pPr>
+      <w:rPr>
+        <w:rFonts w:ascii="Symbol" w:hAnsi="Symbol" w:hint="default"/>
+      </w:rPr>
+    </w:lvl>
+    <w:lvl w:ilvl="1" w:tplc="04090003" w:tentative="1">
+      <w:start w:val="1"/>
+      <w:numFmt w:val="bullet"/>
+      <w:lvlText w:val="o"/>
+      <w:lvlJc w:val="left"/>
+      <w:pPr>
+        <w:ind w:left="1800" w:hanging="360"/>
+      </w:pPr>
+      <w:rPr>
+        <w:rFonts w:ascii="Courier New" w:hAnsi="Courier New" w:cs="Courier New" w:hint="default"/>
+      </w:rPr>
+    </w:lvl>
+    <w:lvl w:ilvl="2" w:tplc="04090005" w:tentative="1">
+      <w:start w:val="1"/>
+      <w:numFmt w:val="bullet"/>
+      <w:lvlText w:val=""/>
+      <w:lvlJc w:val="left"/>
+      <w:pPr>
+        <w:ind w:left="2520" w:hanging="360"/>
+      </w:pPr>
+      <w:rPr>
+        <w:rFonts w:ascii="Wingdings" w:hAnsi="Wingdings" w:hint="default"/>
+      </w:rPr>
+    </w:lvl>
+    <w:lvl w:ilvl="3" w:tplc="04090001" w:tentative="1">
+      <w:start w:val="1"/>
+      <w:numFmt w:val="bullet"/>
+      <w:lvlText w:val=""/>
+      <w:lvlJc w:val="left"/>
+      <w:pPr>
+        <w:ind w:left="3240" w:hanging="360"/>
+      </w:pPr>
+      <w:rPr>
+        <w:rFonts w:ascii="Symbol" w:hAnsi="Symbol" w:hint="default"/>
+      </w:rPr>
+    </w:lvl>
+    <w:lvl w:ilvl="4" w:tplc="04090003" w:tentative="1">
+      <w:start w:val="1"/>
+      <w:numFmt w:val="bullet"/>
+      <w:lvlText w:val="o"/>
+      <w:lvlJc w:val="left"/>
+      <w:pPr>
+        <w:ind w:left="3960" w:hanging="360"/>
+      </w:pPr>
+      <w:rPr>
+        <w:rFonts w:ascii="Courier New" w:hAnsi="Courier New" w:cs="Courier New" w:hint="default"/>
+      </w:rPr>
+    </w:lvl>
+    <w:lvl w:ilvl="5" w:tplc="04090005" w:tentative="1">
+      <w:start w:val="1"/>
+      <w:numFmt w:val="bullet"/>
+      <w:lvlText w:val=""/>
+      <w:lvlJc w:val="left"/>
+      <w:pPr>
+        <w:ind w:left="4680" w:hanging="360"/>
+      </w:pPr>
+      <w:rPr>
+        <w:rFonts w:ascii="Wingdings" w:hAnsi="Wingdings" w:hint="default"/>
+      </w:rPr>
+    </w:lvl>
+    <w:lvl w:ilvl="6" w:tplc="04090001" w:tentative="1">
+      <w:start w:val="1"/>
+      <w:numFmt w:val="bullet"/>
+      <w:lvlText w:val=""/>
+      <w:lvlJc w:val="left"/>
+      <w:pPr>
+        <w:ind w:left="5400" w:hanging="360"/>
+      </w:pPr>
+      <w:rPr>
+        <w:rFonts w:ascii="Symbol" w:hAnsi="Symbol" w:hint="default"/>
+      </w:rPr>
+    </w:lvl>
+    <w:lvl w:ilvl="7" w:tplc="04090003" w:tentative="1">
+      <w:start w:val="1"/>
+      <w:numFmt w:val="bullet"/>
+      <w:lvlText w:val="o"/>
+      <w:lvlJc w:val="left"/>
+      <w:pPr>
+        <w:ind w:left="6120" w:hanging="360"/>
+      </w:pPr>
+      <w:rPr>
+        <w:rFonts w:ascii="Courier New" w:hAnsi="Courier New" w:cs="Courier New" w:hint="default"/>
+      </w:rPr>
+    </w:lvl>
+    <w:lvl w:ilvl="8" w:tplc="04090005" w:tentative="1">
+      <w:start w:val="1"/>
+      <w:numFmt w:val="bullet"/>
+      <w:lvlText w:val=""/>
+      <w:lvlJc w:val="left"/>
+      <w:pPr>
+        <w:ind w:left="6840" w:hanging="360"/>
+      </w:pPr>
+      <w:rPr>
+        <w:rFonts w:ascii="Wingdings" w:hAnsi="Wingdings" w:hint="default"/>
+      </w:rPr>
+    </w:lvl>
+  </w:abstractNum>
+  <w:abstractNum w:abstractNumId="1" w15:restartNumberingAfterBreak="0">
+    <w:nsid w:val="2097699B"/>
+    <w:multiLevelType w:val="hybridMultilevel"/>
+    <w:tmpl w:val="77DEFEC8"/>
+    <w:lvl w:ilvl="0" w:tplc="04090001">
+      <w:start w:val="1"/>
+      <w:numFmt w:val="bullet"/>
+      <w:lvlText w:val=""/>
+      <w:lvlJc w:val="left"/>
+      <w:pPr>
+        <w:ind w:left="1080" w:hanging="360"/>
+      </w:pPr>
+      <w:rPr>
+        <w:rFonts w:ascii="Symbol" w:hAnsi="Symbol" w:hint="default"/>
+      </w:rPr>
+    </w:lvl>
+    <w:lvl w:ilvl="1" w:tplc="04090003" w:tentative="1">
+      <w:start w:val="1"/>
+      <w:numFmt w:val="bullet"/>
+      <w:lvlText w:val="o"/>
+      <w:lvlJc w:val="left"/>
+      <w:pPr>
+        <w:ind w:left="1800" w:hanging="360"/>
+      </w:pPr>
+      <w:rPr>
+        <w:rFonts w:ascii="Courier New" w:hAnsi="Courier New" w:cs="Courier New" w:hint="default"/>
+      </w:rPr>
+    </w:lvl>
+    <w:lvl w:ilvl="2" w:tplc="04090005" w:tentative="1">
+      <w:start w:val="1"/>
+      <w:numFmt w:val="bullet"/>
+      <w:lvlText w:val=""/>
+      <w:lvlJc w:val="left"/>
+      <w:pPr>
+        <w:ind w:left="2520" w:hanging="360"/>
+      </w:pPr>
+      <w:rPr>
+        <w:rFonts w:ascii="Wingdings" w:hAnsi="Wingdings" w:hint="default"/>
+      </w:rPr>
+    </w:lvl>
+    <w:lvl w:ilvl="3" w:tplc="04090001" w:tentative="1">
+      <w:start w:val="1"/>
+      <w:numFmt w:val="bullet"/>
+      <w:lvlText w:val=""/>
+      <w:lvlJc w:val="left"/>
+      <w:pPr>
+        <w:ind w:left="3240" w:hanging="360"/>
+      </w:pPr>
+      <w:rPr>
+        <w:rFonts w:ascii="Symbol" w:hAnsi="Symbol" w:hint="default"/>
+      </w:rPr>
+    </w:lvl>
+    <w:lvl w:ilvl="4" w:tplc="04090003" w:tentative="1">
+      <w:start w:val="1"/>
+      <w:numFmt w:val="bullet"/>
+      <w:lvlText w:val="o"/>
+      <w:lvlJc w:val="left"/>
+      <w:pPr>
+        <w:ind w:left="3960" w:hanging="360"/>
+      </w:pPr>
+      <w:rPr>
+        <w:rFonts w:ascii="Courier New" w:hAnsi="Courier New" w:cs="Courier New" w:hint="default"/>
+      </w:rPr>
+    </w:lvl>
+    <w:lvl w:ilvl="5" w:tplc="04090005" w:tentative="1">
+      <w:start w:val="1"/>
+      <w:numFmt w:val="bullet"/>
+      <w:lvlText w:val=""/>
+      <w:lvlJc w:val="left"/>
+      <w:pPr>
+        <w:ind w:left="4680" w:hanging="360"/>
+      </w:pPr>
+      <w:rPr>
+        <w:rFonts w:ascii="Wingdings" w:hAnsi="Wingdings" w:hint="default"/>
+      </w:rPr>
+    </w:lvl>
+    <w:lvl w:ilvl="6" w:tplc="04090001" w:tentative="1">
+      <w:start w:val="1"/>
+      <w:numFmt w:val="bullet"/>
+      <w:lvlText w:val=""/>
+      <w:lvlJc w:val="left"/>
+      <w:pPr>
+        <w:ind w:left="5400" w:hanging="360"/>
+      </w:pPr>
+      <w:rPr>
+        <w:rFonts w:ascii="Symbol" w:hAnsi="Symbol" w:hint="default"/>
+      </w:rPr>
+    </w:lvl>
+    <w:lvl w:ilvl="7" w:tplc="04090003" w:tentative="1">
+      <w:start w:val="1"/>
+      <w:numFmt w:val="bullet"/>
+      <w:lvlText w:val="o"/>
+      <w:lvlJc w:val="left"/>
+      <w:pPr>
+        <w:ind w:left="6120" w:hanging="360"/>
+      </w:pPr>
+      <w:rPr>
+        <w:rFonts w:ascii="Courier New" w:hAnsi="Courier New" w:cs="Courier New" w:hint="default"/>
+      </w:rPr>
+    </w:lvl>
+    <w:lvl w:ilvl="8" w:tplc="04090005" w:tentative="1">
+      <w:start w:val="1"/>
+      <w:numFmt w:val="bullet"/>
+      <w:lvlText w:val=""/>
+      <w:lvlJc w:val="left"/>
+      <w:pPr>
+        <w:ind w:left="6840" w:hanging="360"/>
+      </w:pPr>
+      <w:rPr>
+        <w:rFonts w:ascii="Wingdings" w:hAnsi="Wingdings" w:hint="default"/>
+      </w:rPr>
+    </w:lvl>
+  </w:abstractNum>
+  <w:num w:numId="1">
+    <w:abstractNumId w:val="0"/>
+  </w:num>
+  <w:num w:numId="2">
+    <w:abstractNumId w:val="1"/>
+  </w:num>
+</w:numbering>
 </file>
 
 <file path=word/styles.xml><?xml version="1.0" encoding="utf-8"?>

</xml_diff>